<commit_message>
Update: Update file huong dan config RPi NTP Time Server
</commit_message>
<xml_diff>
--- a/Documents/RPi NTP Time Server Statrum-2/ConfigurationGuide/Guide.docx
+++ b/Documents/RPi NTP Time Server Statrum-2/ConfigurationGuide/Guide.docx
@@ -1087,19 +1087,9 @@
           <w:sz w:val="26"/>
           <w:szCs w:val="26"/>
         </w:rPr>
-        <w:t>pps-</w:t>
-      </w:r>
-      <w:proofErr w:type="gramStart"/>
-      <w:r>
-        <w:rPr>
-          <w:rFonts w:ascii="Times New Roman" w:hAnsi="Times New Roman" w:cs="Times New Roman"/>
-          <w:sz w:val="26"/>
-          <w:szCs w:val="26"/>
-        </w:rPr>
-        <w:t>gpio,gpiopin</w:t>
-      </w:r>
-      <w:proofErr w:type="spellEnd"/>
-      <w:proofErr w:type="gramEnd"/>
+        <w:t>pps-gpio,gpiopin</w:t>
+      </w:r>
+      <w:proofErr w:type="spellEnd"/>
       <w:r>
         <w:rPr>
           <w:rFonts w:ascii="Times New Roman" w:hAnsi="Times New Roman" w:cs="Times New Roman"/>
@@ -1502,21 +1492,7 @@
               <w:rPr>
                 <w:rFonts w:ascii="Consolas" w:hAnsi="Consolas" w:cs="Times New Roman"/>
               </w:rPr>
-              <w:t xml:space="preserve"> pps0: new PPS source pps-</w:t>
-            </w:r>
-            <w:proofErr w:type="gramStart"/>
-            <w:r>
-              <w:rPr>
-                <w:rFonts w:ascii="Consolas" w:hAnsi="Consolas" w:cs="Times New Roman"/>
-              </w:rPr>
-              <w:t>gpio.-</w:t>
-            </w:r>
-            <w:proofErr w:type="gramEnd"/>
-            <w:r>
-              <w:rPr>
-                <w:rFonts w:ascii="Consolas" w:hAnsi="Consolas" w:cs="Times New Roman"/>
-              </w:rPr>
-              <w:t>1</w:t>
+              <w:t xml:space="preserve"> pps0: new PPS source pps-gpio.-1</w:t>
             </w:r>
           </w:p>
         </w:tc>
@@ -1695,19 +1671,11 @@
           <w:szCs w:val="26"/>
         </w:rPr>
       </w:pPr>
-      <w:proofErr w:type="gramStart"/>
-      <w:r>
-        <w:rPr>
-          <w:rFonts w:ascii="Consolas" w:hAnsi="Consolas" w:cs="Times New Roman"/>
-        </w:rPr>
-        <w:t>./</w:t>
-      </w:r>
-      <w:proofErr w:type="gramEnd"/>
-      <w:r>
-        <w:rPr>
-          <w:rFonts w:ascii="Consolas" w:hAnsi="Consolas" w:cs="Times New Roman"/>
-        </w:rPr>
-        <w:t>configure --enable-</w:t>
+      <w:r>
+        <w:rPr>
+          <w:rFonts w:ascii="Consolas" w:hAnsi="Consolas" w:cs="Times New Roman"/>
+        </w:rPr>
+        <w:t>./configure --enable-</w:t>
       </w:r>
       <w:proofErr w:type="spellStart"/>
       <w:r>
@@ -2733,8 +2701,19 @@
           <w:szCs w:val="26"/>
         </w:rPr>
         <w:lastRenderedPageBreak/>
-        <w:t>3. For versions of Jessie after 2016-Mar-18, add two lines at the end of /boot/config.txt</w:t>
-      </w:r>
+        <w:t xml:space="preserve">3. For versions of Jessie after 2016-Mar-18, add two lines at the end of </w:t>
+      </w:r>
+      <w:bookmarkStart w:id="0" w:name="_GoBack"/>
+      <w:r>
+        <w:rPr>
+          <w:rFonts w:ascii="Times New Roman" w:hAnsi="Times New Roman" w:cs="Times New Roman"/>
+          <w:i/>
+          <w:sz w:val="26"/>
+          <w:szCs w:val="26"/>
+        </w:rPr>
+        <w:t>/boot/config.txt</w:t>
+      </w:r>
+      <w:bookmarkEnd w:id="0"/>
     </w:p>
     <w:p>
       <w:pPr>
@@ -3328,8 +3307,6 @@
           <w:szCs w:val="26"/>
         </w:rPr>
       </w:pPr>
-      <w:bookmarkStart w:id="0" w:name="_GoBack"/>
-      <w:bookmarkEnd w:id="0"/>
       <w:r>
         <w:rPr>
           <w:rFonts w:ascii="Times New Roman" w:hAnsi="Times New Roman" w:cs="Times New Roman"/>
@@ -3377,12 +3354,22 @@
           <w:sz w:val="26"/>
           <w:szCs w:val="26"/>
         </w:rPr>
-        <w:t>Made the following changes to /</w:t>
-      </w:r>
-      <w:proofErr w:type="spellStart"/>
-      <w:r>
-        <w:rPr>
-          <w:rFonts w:ascii="Times New Roman" w:hAnsi="Times New Roman" w:cs="Times New Roman"/>
+        <w:t xml:space="preserve">Made the following changes to </w:t>
+      </w:r>
+      <w:r>
+        <w:rPr>
+          <w:rFonts w:ascii="Times New Roman" w:hAnsi="Times New Roman" w:cs="Times New Roman"/>
+          <w:i/>
+          <w:sz w:val="26"/>
+          <w:szCs w:val="26"/>
+        </w:rPr>
+        <w:t>/</w:t>
+      </w:r>
+      <w:proofErr w:type="spellStart"/>
+      <w:r>
+        <w:rPr>
+          <w:rFonts w:ascii="Times New Roman" w:hAnsi="Times New Roman" w:cs="Times New Roman"/>
+          <w:i/>
           <w:sz w:val="26"/>
           <w:szCs w:val="26"/>
         </w:rPr>
@@ -3392,6 +3379,7 @@
       <w:r>
         <w:rPr>
           <w:rFonts w:ascii="Times New Roman" w:hAnsi="Times New Roman" w:cs="Times New Roman"/>
+          <w:i/>
           <w:sz w:val="26"/>
           <w:szCs w:val="26"/>
         </w:rPr>
@@ -3401,6 +3389,7 @@
       <w:r>
         <w:rPr>
           <w:rFonts w:ascii="Times New Roman" w:hAnsi="Times New Roman" w:cs="Times New Roman"/>
+          <w:i/>
           <w:sz w:val="26"/>
           <w:szCs w:val="26"/>
         </w:rPr>
@@ -3740,6 +3729,7 @@
           <w:p>
             <w:pPr>
               <w:spacing w:line="360" w:lineRule="auto"/>
+              <w:ind w:left="342"/>
               <w:rPr>
                 <w:rFonts w:ascii="Consolas" w:hAnsi="Consolas" w:cs="Times New Roman"/>
               </w:rPr>
@@ -3891,7 +3881,6 @@
         <w:t xml:space="preserve"> stop </w:t>
       </w:r>
       <w:proofErr w:type="spellStart"/>
-      <w:proofErr w:type="gramStart"/>
       <w:r>
         <w:rPr>
           <w:rFonts w:ascii="Consolas" w:hAnsi="Consolas" w:cs="Times New Roman"/>
@@ -3899,7 +3888,6 @@
         <w:t>gpsd.socket</w:t>
       </w:r>
       <w:proofErr w:type="spellEnd"/>
-      <w:proofErr w:type="gramEnd"/>
     </w:p>
     <w:p>
       <w:pPr>
@@ -3944,7 +3932,6 @@
         <w:t xml:space="preserve"> disable </w:t>
       </w:r>
       <w:proofErr w:type="spellStart"/>
-      <w:proofErr w:type="gramStart"/>
       <w:r>
         <w:rPr>
           <w:rFonts w:ascii="Consolas" w:hAnsi="Consolas" w:cs="Times New Roman"/>
@@ -3952,7 +3939,6 @@
         <w:t>gpsd.socket</w:t>
       </w:r>
       <w:proofErr w:type="spellEnd"/>
-      <w:proofErr w:type="gramEnd"/>
     </w:p>
     <w:p>
       <w:pPr>
@@ -4233,7 +4219,6 @@
         <w:t xml:space="preserve">dd following lines to </w:t>
       </w:r>
       <w:proofErr w:type="spellStart"/>
-      <w:proofErr w:type="gramStart"/>
       <w:r>
         <w:rPr>
           <w:rFonts w:ascii="Times New Roman" w:hAnsi="Times New Roman" w:cs="Times New Roman"/>
@@ -4244,7 +4229,6 @@
         <w:t>ntp.conf</w:t>
       </w:r>
       <w:proofErr w:type="spellEnd"/>
-      <w:proofErr w:type="gramEnd"/>
       <w:r>
         <w:rPr>
           <w:rFonts w:ascii="Times New Roman" w:hAnsi="Times New Roman" w:cs="Times New Roman"/>

</xml_diff>